<commit_message>
added robot mode selection, subsystem status window, fixed location plot
</commit_message>
<xml_diff>
--- a/Overig/meeting-notes.docx
+++ b/Overig/meeting-notes.docx
@@ -247,15 +247,7 @@
         </w:numPr>
       </w:pPr>
       <w:r>
-        <w:t xml:space="preserve">Fixed the </w:t>
-      </w:r>
-      <w:proofErr w:type="spellStart"/>
-      <w:r>
-        <w:t>git</w:t>
-      </w:r>
-      <w:proofErr w:type="spellEnd"/>
-      <w:r>
-        <w:t xml:space="preserve"> repo</w:t>
+        <w:t>Fixed the git repo</w:t>
       </w:r>
     </w:p>
     <w:p>
@@ -459,15 +451,6 @@
       <w:r>
         <w:t>Fix reference signal</w:t>
       </w:r>
-    </w:p>
-    <w:p>
-      <w:pPr>
-        <w:pStyle w:val="ListParagraph"/>
-        <w:numPr>
-          <w:ilvl w:val="0"/>
-          <w:numId w:val="7"/>
-        </w:numPr>
-      </w:pPr>
     </w:p>
     <w:p/>
     <w:p>

</xml_diff>